<commit_message>
cap nhat tai lieu lv
</commit_message>
<xml_diff>
--- a/Document/luanvan/B1906793_PhamThiThanhTruc_PhanI.docx
+++ b/Document/luanvan/B1906793_PhamThiThanhTruc_PhanI.docx
@@ -108,12 +108,7 @@
         <w:t>nói riêng</w:t>
       </w:r>
       <w:r>
-        <w:t xml:space="preserve"> trở nên sôi động, thậm chí trở thành lựa chọn khởi nghiệp của nhiều người. Với hàng loạt thương hiệu, chuỗi cửa hàng lớn, nhỏ lần lượt xuất hiện và cạnh tranh như Katinat, Phê La, Mixue, </w:t>
-      </w:r>
-      <w:bookmarkStart w:id="0" w:name="_GoBack"/>
-      <w:bookmarkEnd w:id="0"/>
-      <w:r>
-        <w:t xml:space="preserve">… </w:t>
+        <w:t xml:space="preserve"> trở nên sôi động, thậm chí trở thành lựa chọn khởi nghiệp của nhiều người. Với hàng loạt thương hiệu, chuỗi cửa hàng lớn, nhỏ lần lượt xuất hiện và cạnh tranh như Katinat, Phê La, Mixue, … </w:t>
       </w:r>
     </w:p>
     <w:p>
@@ -217,7 +212,19 @@
         <w:rPr>
           <w:shd w:val="clear" w:color="auto" w:fill="FFFFFF"/>
         </w:rPr>
-        <w:t>Xây dựng website cung cấp dịch vụ quản lý quán café</w:t>
+        <w:t xml:space="preserve">Xây dựng </w:t>
+      </w:r>
+      <w:r>
+        <w:rPr>
+          <w:shd w:val="clear" w:color="auto" w:fill="FFFFFF"/>
+        </w:rPr>
+        <w:t>hệ thống</w:t>
+      </w:r>
+      <w:r>
+        <w:rPr>
+          <w:shd w:val="clear" w:color="auto" w:fill="FFFFFF"/>
+        </w:rPr>
+        <w:t xml:space="preserve"> cung cấp dịch vụ quản lý quán café</w:t>
       </w:r>
       <w:r>
         <w:rPr>
@@ -229,23 +236,11 @@
         <w:rPr>
           <w:shd w:val="clear" w:color="auto" w:fill="FFFFFF"/>
         </w:rPr>
-        <w:t xml:space="preserve">Webiste cung cấp các gói quản lý theo các gói chức năng, thời gian, quy mô quán khác nhau phù hợp với nhu cầu cũng như tài chính của các quán lớn, vừa và nhỏ. Người dùng khi đăng ký sử dụng gói quán lý quán café giúp quán lý quán hiệu quả nhanh chóng hơn, quán lý hóa đơn, nhập xuất dễ dàng chính xác, quán lý nhân viên hiệu quả, vận </w:t>
-      </w:r>
-      <w:r>
-        <w:rPr>
-          <w:shd w:val="clear" w:color="auto" w:fill="FFFFFF"/>
-        </w:rPr>
-        <w:lastRenderedPageBreak/>
-        <w:t>hành quán tốt hơn, nắm bắt tính hình quán nhanh chóng từ đó có thể đưa ra những giải pháp kịp thời cho quán của họ.</w:t>
-      </w:r>
-    </w:p>
-    <w:p>
-      <w:pPr>
-        <w:pStyle w:val="ListParagraph"/>
-        <w:numPr>
-          <w:ilvl w:val="0"/>
-          <w:numId w:val="1"/>
-        </w:numPr>
+        <w:t>Hệ thống cung cấp các chức năng như quản cửa hang, quản lý nhân viên, quản lý khách hàng, quản lý khuyến mãi, … một cách nhanh chóng và hiệu quả.</w:t>
+      </w:r>
+    </w:p>
+    <w:p>
+      <w:pPr>
         <w:rPr>
           <w:rFonts w:cs="Times New Roman"/>
           <w:b/>
@@ -296,6 +291,7 @@
         <w:rPr>
           <w:i/>
         </w:rPr>
+        <w:lastRenderedPageBreak/>
         <w:t>cukcuk.vn</w:t>
       </w:r>
       <w:r>
@@ -389,14 +385,27 @@
                             <w:r>
                               <w:t xml:space="preserve">Hình </w:t>
                             </w:r>
-                            <w:fldSimple w:instr=" SEQ Hình \* ARABIC ">
-                              <w:r>
-                                <w:rPr>
-                                  <w:noProof/>
-                                </w:rPr>
-                                <w:t>1</w:t>
-                              </w:r>
-                            </w:fldSimple>
+                            <w:r>
+                              <w:fldChar w:fldCharType="begin"/>
+                            </w:r>
+                            <w:r>
+                              <w:instrText xml:space="preserve"> SEQ Hình \* ARABIC </w:instrText>
+                            </w:r>
+                            <w:r>
+                              <w:fldChar w:fldCharType="separate"/>
+                            </w:r>
+                            <w:r>
+                              <w:rPr>
+                                <w:noProof/>
+                              </w:rPr>
+                              <w:t>1</w:t>
+                            </w:r>
+                            <w:r>
+                              <w:rPr>
+                                <w:noProof/>
+                              </w:rPr>
+                              <w:fldChar w:fldCharType="end"/>
+                            </w:r>
                             <w:r>
                               <w:t>. Giao diện trang chủ cukcuk.vn</w:t>
                             </w:r>
@@ -599,7 +608,23 @@
           <w:szCs w:val="26"/>
           <w:shd w:val="clear" w:color="auto" w:fill="FFFFFF"/>
         </w:rPr>
-        <w:t xml:space="preserve">Phần mềm tích hợp các tiện ích từ xử lý đơn hàng đến đồng bộ sàn thương mại điện tử, tạo website bán hàng chỉ trong 5 phút, liên kết bán hàng qua Facebook và tích </w:t>
+        <w:t>Phần mềm tích hợp các tiện ích từ xử lý đơn hàng đến đồng bộ sàn thương mại điện tử, tạo website bán hàng chỉ trong 5 phút, liên kết bán hàng qua Facebook và tích hợp giao vận hiệu quả</w:t>
+      </w:r>
+      <w:r>
+        <w:rPr>
+          <w:rFonts w:cs="Times New Roman"/>
+          <w:szCs w:val="26"/>
+          <w:shd w:val="clear" w:color="auto" w:fill="FFFFFF"/>
+        </w:rPr>
+        <w:t>. KiotViet</w:t>
+      </w:r>
+      <w:r>
+        <w:rPr>
+          <w:rFonts w:cs="Times New Roman"/>
+          <w:szCs w:val="26"/>
+          <w:shd w:val="clear" w:color="auto" w:fill="FFFFFF"/>
+        </w:rPr>
+        <w:t xml:space="preserve"> còn triển khai phần mềm chuyên dụng cho ngành </w:t>
       </w:r>
       <w:r>
         <w:rPr>
@@ -608,23 +633,7 @@
           <w:shd w:val="clear" w:color="auto" w:fill="FFFFFF"/>
         </w:rPr>
         <w:lastRenderedPageBreak/>
-        <w:t>hợp giao vận hiệu quả</w:t>
-      </w:r>
-      <w:r>
-        <w:rPr>
-          <w:rFonts w:cs="Times New Roman"/>
-          <w:szCs w:val="26"/>
-          <w:shd w:val="clear" w:color="auto" w:fill="FFFFFF"/>
-        </w:rPr>
-        <w:t>. KiotViet</w:t>
-      </w:r>
-      <w:r>
-        <w:rPr>
-          <w:rFonts w:cs="Times New Roman"/>
-          <w:szCs w:val="26"/>
-          <w:shd w:val="clear" w:color="auto" w:fill="FFFFFF"/>
-        </w:rPr>
-        <w:t xml:space="preserve"> còn triển khai phần mềm chuyên dụng cho ngành F&amp;B (quán ăn, cà phê, trà sữa...) và dịch vụ sức khoẻ làm đẹp (spa, nails, hair </w:t>
+        <w:t xml:space="preserve">F&amp;B (quán ăn, cà phê, trà sữa...) và dịch vụ sức khoẻ làm đẹp (spa, nails, hair </w:t>
       </w:r>
       <w:r>
         <w:rPr>
@@ -681,14 +690,27 @@
                             <w:r>
                               <w:t xml:space="preserve">Hình </w:t>
                             </w:r>
-                            <w:fldSimple w:instr=" SEQ Hình \* ARABIC ">
-                              <w:r>
-                                <w:rPr>
-                                  <w:noProof/>
-                                </w:rPr>
-                                <w:t>2</w:t>
-                              </w:r>
-                            </w:fldSimple>
+                            <w:r>
+                              <w:fldChar w:fldCharType="begin"/>
+                            </w:r>
+                            <w:r>
+                              <w:instrText xml:space="preserve"> SEQ Hình \* ARABIC </w:instrText>
+                            </w:r>
+                            <w:r>
+                              <w:fldChar w:fldCharType="separate"/>
+                            </w:r>
+                            <w:r>
+                              <w:rPr>
+                                <w:noProof/>
+                              </w:rPr>
+                              <w:t>2</w:t>
+                            </w:r>
+                            <w:r>
+                              <w:rPr>
+                                <w:noProof/>
+                              </w:rPr>
+                              <w:fldChar w:fldCharType="end"/>
+                            </w:r>
                             <w:r>
                               <w:t>. Giao diện trang chủ KiotViet</w:t>
                             </w:r>
@@ -946,14 +968,27 @@
       <w:r>
         <w:t xml:space="preserve">Hình </w:t>
       </w:r>
-      <w:fldSimple w:instr=" SEQ Hình \* ARABIC ">
-        <w:r>
-          <w:rPr>
-            <w:noProof/>
-          </w:rPr>
-          <w:t>3</w:t>
-        </w:r>
-      </w:fldSimple>
+      <w:r>
+        <w:fldChar w:fldCharType="begin"/>
+      </w:r>
+      <w:r>
+        <w:instrText xml:space="preserve"> SEQ Hình \* ARABIC </w:instrText>
+      </w:r>
+      <w:r>
+        <w:fldChar w:fldCharType="separate"/>
+      </w:r>
+      <w:r>
+        <w:rPr>
+          <w:noProof/>
+        </w:rPr>
+        <w:t>3</w:t>
+      </w:r>
+      <w:r>
+        <w:rPr>
+          <w:noProof/>
+        </w:rPr>
+        <w:fldChar w:fldCharType="end"/>
+      </w:r>
       <w:r>
         <w:t>. Giao diện trang chủ PosApp</w:t>
       </w:r>
@@ -982,7 +1017,13 @@
     </w:p>
     <w:p>
       <w:r>
-        <w:t>Mục tiêu tổng quát: nghiên cứu xây dựng website cung cấp các dịch vụ</w:t>
+        <w:t xml:space="preserve">Mục tiêu tổng quát: nghiên cứu xây dựng </w:t>
+      </w:r>
+      <w:r>
+        <w:t>hệ thống</w:t>
+      </w:r>
+      <w:r>
+        <w:t xml:space="preserve"> cung cấp dịch vụ</w:t>
       </w:r>
       <w:r>
         <w:t xml:space="preserve"> quản lý quán càfe</w:t>
@@ -994,6 +1035,53 @@
       </w:r>
       <w:r>
         <w:t xml:space="preserve"> </w:t>
+      </w:r>
+      <w:r>
+        <w:t>Xây dựng website quản trị admin quản lý hệ thống bao gồm chức năng như quản trị admin, quản lý khách hàng, quản lý cài đặt, thống kê báo cáo. Xây dựng hệ thống quản lý quán café bao gồm website quản lý quán và app mobile (chỉ android) để order món.Với hệ thống quản lý người dùng thực hiện được các chức năng như quản lý của hàng, chuỗi cửa hàng, quản lý khách hàng từ đó phân ra loại khách hàng tùy theo</w:t>
+      </w:r>
+      <w:r>
+        <w:t xml:space="preserve"> mỗi cửa hàng quy định sẽ có các loại khách hàng khác nhau từ đó thẻ thành viên cũng khác nhau, quản lý kho nhập, xuất , kiểm kê nguyên liệu, quản lý thực đơn (danh sách món, danh mục món, thiết lập thực đơn),…</w:t>
+      </w:r>
+    </w:p>
+    <w:p>
+      <w:pPr>
+        <w:pStyle w:val="ListParagraph"/>
+        <w:numPr>
+          <w:ilvl w:val="0"/>
+          <w:numId w:val="1"/>
+        </w:numPr>
+        <w:rPr>
+          <w:rFonts w:cs="Times New Roman"/>
+          <w:b/>
+          <w:szCs w:val="26"/>
+        </w:rPr>
+      </w:pPr>
+      <w:r>
+        <w:rPr>
+          <w:rFonts w:cs="Times New Roman"/>
+          <w:b/>
+          <w:szCs w:val="26"/>
+        </w:rPr>
+        <w:t xml:space="preserve">Đối tượng và phạm vi nghiên cứu </w:t>
+      </w:r>
+    </w:p>
+    <w:p>
+      <w:r>
+        <w:t>Đối tượng nghiên cứu</w:t>
+      </w:r>
+      <w:r>
+        <w:t xml:space="preserve">: </w:t>
+      </w:r>
+      <w:r>
+        <w:t>hệ thống</w:t>
+      </w:r>
+      <w:r>
+        <w:t xml:space="preserve"> cung cấp dịch vụ quản lý quán cafe, các thức quản lý kinh doanh quán café. Nghiên cứu công nghệ sử dụng framework Laravel để lập trình.</w:t>
+      </w:r>
+    </w:p>
+    <w:p>
+      <w:r>
+        <w:t>Phạm vi nghiên cứu</w:t>
       </w:r>
     </w:p>
     <w:p>
@@ -1003,38 +1091,49 @@
           <w:ilvl w:val="0"/>
           <w:numId w:val="2"/>
         </w:numPr>
-        <w:rPr>
-          <w:rFonts w:cs="Times New Roman"/>
-          <w:szCs w:val="26"/>
-        </w:rPr>
-      </w:pPr>
-      <w:r>
-        <w:rPr>
-          <w:rFonts w:cs="Times New Roman"/>
-          <w:szCs w:val="26"/>
-        </w:rPr>
-        <w:t>Xây dựng website cung cấp các gói quản lý quán café cho người sử dụng mua các gói với các mức giá khác nhau tùy theo các dịch vụ kèm theo của gói đó</w:t>
-      </w:r>
-      <w:r>
-        <w:rPr>
-          <w:rFonts w:cs="Times New Roman"/>
-          <w:szCs w:val="26"/>
-        </w:rPr>
-        <w:t xml:space="preserve">. </w:t>
-      </w:r>
-      <w:r>
-        <w:rPr>
-          <w:rFonts w:cs="Times New Roman"/>
-          <w:szCs w:val="26"/>
-        </w:rPr>
-        <w:t>Trang web v</w:t>
-      </w:r>
-      <w:r>
-        <w:rPr>
-          <w:rFonts w:cs="Times New Roman"/>
-          <w:szCs w:val="26"/>
-        </w:rPr>
-        <w:t xml:space="preserve">ới các chức năng như tìm kiếm, đăng ký, đăng nhập tài khoản, … đây là trang giao diện chính của website. </w:t>
+      </w:pPr>
+      <w:r>
+        <w:t xml:space="preserve">Về lý thuyết: </w:t>
+      </w:r>
+    </w:p>
+    <w:p>
+      <w:pPr>
+        <w:ind w:firstLine="1080"/>
+      </w:pPr>
+      <w:r>
+        <w:t xml:space="preserve">Tìm hiểu cách thức quản lý quán café </w:t>
+      </w:r>
+    </w:p>
+    <w:p>
+      <w:pPr>
+        <w:ind w:firstLine="1080"/>
+      </w:pPr>
+      <w:r>
+        <w:t>Tìm hiểu cách thức hoạt động của mô hình MWC trong Laravel Framework</w:t>
+      </w:r>
+    </w:p>
+    <w:p>
+      <w:pPr>
+        <w:ind w:firstLine="1080"/>
+      </w:pPr>
+      <w:r>
+        <w:t>Nghiên cứu framework React Native để lập trình app mobile</w:t>
+      </w:r>
+    </w:p>
+    <w:p>
+      <w:pPr>
+        <w:ind w:firstLine="1080"/>
+      </w:pPr>
+      <w:r>
+        <w:t>Nghiên cứu xây dựng cơ sở dữ liệu hợp lý hiệu quả</w:t>
+      </w:r>
+    </w:p>
+    <w:p>
+      <w:pPr>
+        <w:ind w:firstLine="1080"/>
+      </w:pPr>
+      <w:r>
+        <w:t>Nghiên cứu thanh toán tích hợp thanh toán online</w:t>
       </w:r>
     </w:p>
     <w:p>
@@ -1054,135 +1153,7 @@
           <w:rFonts w:cs="Times New Roman"/>
           <w:szCs w:val="26"/>
         </w:rPr>
-        <w:t xml:space="preserve">Xây dựng </w:t>
-      </w:r>
-      <w:r>
-        <w:rPr>
-          <w:rFonts w:cs="Times New Roman"/>
-          <w:szCs w:val="26"/>
-        </w:rPr>
-        <w:t>website</w:t>
-      </w:r>
-      <w:r>
-        <w:rPr>
-          <w:rFonts w:cs="Times New Roman"/>
-          <w:szCs w:val="26"/>
-        </w:rPr>
-        <w:t xml:space="preserve"> quản lý quán café để khách hàng sau khi đăng ký gói dịch vụ mà website cung cấp thì họ sẽ được cấp một tài khoản để đăng nhập vào hệ thống quản lý và thực hiện các chức năng như quản lý nhân viên, háo đơn, quản lý cửa hàng, thống kê doanh thu, tìm kiếm, order, … Ngoài ra còn có chức năng quản lý cử</w:t>
-      </w:r>
-      <w:r>
-        <w:rPr>
-          <w:rFonts w:cs="Times New Roman"/>
-          <w:szCs w:val="26"/>
-        </w:rPr>
-        <w:t>a hàng (</w:t>
-      </w:r>
-      <w:r>
-        <w:rPr>
-          <w:rFonts w:cs="Times New Roman"/>
-          <w:szCs w:val="26"/>
-        </w:rPr>
-        <w:t>cửa hàng có sử dụng gói dịch vụ của website), quản lý hóa đơn, thống kê cho Quản trị viên.</w:t>
-      </w:r>
-    </w:p>
-    <w:p>
-      <w:pPr>
-        <w:pStyle w:val="ListParagraph"/>
-        <w:numPr>
-          <w:ilvl w:val="0"/>
-          <w:numId w:val="1"/>
-        </w:numPr>
-        <w:rPr>
-          <w:rFonts w:cs="Times New Roman"/>
-          <w:b/>
-          <w:szCs w:val="26"/>
-        </w:rPr>
-      </w:pPr>
-      <w:r>
-        <w:rPr>
-          <w:rFonts w:cs="Times New Roman"/>
-          <w:b/>
-          <w:szCs w:val="26"/>
-        </w:rPr>
-        <w:t xml:space="preserve">Đối tượng và phạm vi nghiên cứu </w:t>
-      </w:r>
-    </w:p>
-    <w:p>
-      <w:r>
-        <w:t>Đối tượng nghiên cứu</w:t>
-      </w:r>
-      <w:r>
-        <w:t>: website cung cấp dịch vụ quản lý quán cafe, các thức quản lý kinh doanh quán café. Nghiên cứu công nghệ sử dụng framework Laravel để lập trình.</w:t>
-      </w:r>
-    </w:p>
-    <w:p>
-      <w:r>
-        <w:t>Phạm vi nghiên cứu</w:t>
-      </w:r>
-    </w:p>
-    <w:p/>
-    <w:p>
-      <w:pPr>
-        <w:pStyle w:val="ListParagraph"/>
-        <w:numPr>
-          <w:ilvl w:val="0"/>
-          <w:numId w:val="2"/>
-        </w:numPr>
-      </w:pPr>
-      <w:r>
         <w:lastRenderedPageBreak/>
-        <w:t xml:space="preserve">Về lý thuyết: </w:t>
-      </w:r>
-    </w:p>
-    <w:p>
-      <w:pPr>
-        <w:ind w:firstLine="1080"/>
-      </w:pPr>
-      <w:r>
-        <w:t xml:space="preserve">Tìm hiểu cách thức quản lý quán café </w:t>
-      </w:r>
-    </w:p>
-    <w:p>
-      <w:pPr>
-        <w:ind w:firstLine="1080"/>
-      </w:pPr>
-      <w:r>
-        <w:t>Tìm hiểu cách thức hoạt động của mô hình MWC trong Laravel Framework</w:t>
-      </w:r>
-    </w:p>
-    <w:p>
-      <w:pPr>
-        <w:ind w:firstLine="1080"/>
-      </w:pPr>
-      <w:r>
-        <w:t>Nghiên cứu xây dựng cơ sở dữ liệu hợp lý hiệu quả</w:t>
-      </w:r>
-    </w:p>
-    <w:p>
-      <w:pPr>
-        <w:ind w:firstLine="1080"/>
-      </w:pPr>
-      <w:r>
-        <w:t>Nghiên cứu thanh toán tích hợp thanh toán online</w:t>
-      </w:r>
-    </w:p>
-    <w:p>
-      <w:pPr>
-        <w:pStyle w:val="ListParagraph"/>
-        <w:numPr>
-          <w:ilvl w:val="0"/>
-          <w:numId w:val="2"/>
-        </w:numPr>
-        <w:rPr>
-          <w:rFonts w:cs="Times New Roman"/>
-          <w:szCs w:val="26"/>
-        </w:rPr>
-      </w:pPr>
-      <w:r>
-        <w:rPr>
-          <w:rFonts w:cs="Times New Roman"/>
-          <w:szCs w:val="26"/>
-        </w:rPr>
         <w:t xml:space="preserve">Về lập trình: </w:t>
       </w:r>
     </w:p>
@@ -1396,7 +1367,6 @@
         <w:ind w:firstLine="1170"/>
       </w:pPr>
       <w:r>
-        <w:lastRenderedPageBreak/>
         <w:t>Laravel Framework trên môi trường PHP dùng để xử lý phía server.</w:t>
       </w:r>
     </w:p>
@@ -1417,6 +1387,9 @@
       </w:pPr>
       <w:r>
         <w:t>React native xây dựng mobile app</w:t>
+      </w:r>
+      <w:r>
+        <w:t xml:space="preserve"> (chỉ android)</w:t>
       </w:r>
     </w:p>
     <w:p>
@@ -1460,6 +1433,7 @@
           <w:rFonts w:cs="Times New Roman"/>
           <w:szCs w:val="26"/>
         </w:rPr>
+        <w:lastRenderedPageBreak/>
         <w:t>Công cụ lập trình: Visual Studio Code</w:t>
       </w:r>
     </w:p>
@@ -1493,6 +1467,13 @@
           <w:szCs w:val="26"/>
         </w:rPr>
         <w:t>Công cụ vẽ sơ đồ: PowerDesigner</w:t>
+      </w:r>
+      <w:r>
+        <w:rPr>
+          <w:rFonts w:cs="Times New Roman"/>
+          <w:szCs w:val="26"/>
+        </w:rPr>
+        <w:t>, StarUML</w:t>
       </w:r>
     </w:p>
     <w:p>
@@ -1551,10 +1532,10 @@
         <w:t xml:space="preserve">: </w:t>
       </w:r>
       <w:r>
-        <w:t>sản phẩm (có app moblie, website)</w:t>
-      </w:r>
-      <w:r>
-        <w:t xml:space="preserve"> cung cấp các dịch vụ quản lý quán café hướng tới nhiều loại người dùng với quy mô quán vừa nhỏ và siêu nhỏ từ đó giúp việc quản lý quán của người dùng trở nên dễ dàng hiệu và hiệu quả</w:t>
+        <w:t xml:space="preserve">sản phẩm </w:t>
+      </w:r>
+      <w:r>
+        <w:t>cung cấp các dịch vụ quản lý quán café hướng tới nhiều loại người dùng với quy mô quán vừa nhỏ và siêu nhỏ từ đó giúp việc quản lý quán của người dùng trở nên dễ dàng hiệu và hiệu quả</w:t>
       </w:r>
     </w:p>
     <w:p>
@@ -1615,8 +1596,13 @@
         <w:t>năng, lên kế hoạch cụ thể, tiến hành thực hiện và đánh giá kiểm thử cho từng chức năng.</w:t>
       </w:r>
       <w:r>
-        <w:t xml:space="preserve"> Cuối cùng là p </w:t>
-      </w:r>
+        <w:t xml:space="preserve"> Cuố</w:t>
+      </w:r>
+      <w:r>
+        <w:t>i cùng là p</w:t>
+      </w:r>
+      <w:bookmarkStart w:id="0" w:name="_GoBack"/>
+      <w:bookmarkEnd w:id="0"/>
       <w:r>
         <w:t>hần kết luậ</w:t>
       </w:r>
@@ -3448,7 +3434,7 @@
 </file>
 
 <file path=customXml/itemProps1.xml><?xml version="1.0" encoding="utf-8"?>
-<ds:datastoreItem xmlns:ds="http://schemas.openxmlformats.org/officeDocument/2006/customXml" ds:itemID="{C384D8A2-7BA2-4365-81E6-829DD471176E}">
+<ds:datastoreItem xmlns:ds="http://schemas.openxmlformats.org/officeDocument/2006/customXml" ds:itemID="{61E666F1-ADEC-46FF-9399-0E38EDE3E80F}">
   <ds:schemaRefs>
     <ds:schemaRef ds:uri="http://schemas.openxmlformats.org/officeDocument/2006/bibliography"/>
   </ds:schemaRefs>

</xml_diff>

<commit_message>
cap nhat tai lieu, giao dien
</commit_message>
<xml_diff>
--- a/Document/luanvan/B1906793_PhamThiThanhTruc_PhanI.docx
+++ b/Document/luanvan/B1906793_PhamThiThanhTruc_PhanI.docx
@@ -385,27 +385,14 @@
                             <w:r>
                               <w:t xml:space="preserve">Hình </w:t>
                             </w:r>
-                            <w:r>
-                              <w:fldChar w:fldCharType="begin"/>
-                            </w:r>
-                            <w:r>
-                              <w:instrText xml:space="preserve"> SEQ Hình \* ARABIC </w:instrText>
-                            </w:r>
-                            <w:r>
-                              <w:fldChar w:fldCharType="separate"/>
-                            </w:r>
-                            <w:r>
-                              <w:rPr>
-                                <w:noProof/>
-                              </w:rPr>
-                              <w:t>1</w:t>
-                            </w:r>
-                            <w:r>
-                              <w:rPr>
-                                <w:noProof/>
-                              </w:rPr>
-                              <w:fldChar w:fldCharType="end"/>
-                            </w:r>
+                            <w:fldSimple w:instr=" SEQ Hình \* ARABIC ">
+                              <w:r>
+                                <w:rPr>
+                                  <w:noProof/>
+                                </w:rPr>
+                                <w:t>1</w:t>
+                              </w:r>
+                            </w:fldSimple>
                             <w:r>
                               <w:t>. Giao diện trang chủ cukcuk.vn</w:t>
                             </w:r>
@@ -690,27 +677,14 @@
                             <w:r>
                               <w:t xml:space="preserve">Hình </w:t>
                             </w:r>
-                            <w:r>
-                              <w:fldChar w:fldCharType="begin"/>
-                            </w:r>
-                            <w:r>
-                              <w:instrText xml:space="preserve"> SEQ Hình \* ARABIC </w:instrText>
-                            </w:r>
-                            <w:r>
-                              <w:fldChar w:fldCharType="separate"/>
-                            </w:r>
-                            <w:r>
-                              <w:rPr>
-                                <w:noProof/>
-                              </w:rPr>
-                              <w:t>2</w:t>
-                            </w:r>
-                            <w:r>
-                              <w:rPr>
-                                <w:noProof/>
-                              </w:rPr>
-                              <w:fldChar w:fldCharType="end"/>
-                            </w:r>
+                            <w:fldSimple w:instr=" SEQ Hình \* ARABIC ">
+                              <w:r>
+                                <w:rPr>
+                                  <w:noProof/>
+                                </w:rPr>
+                                <w:t>2</w:t>
+                              </w:r>
+                            </w:fldSimple>
                             <w:r>
                               <w:t>. Giao diện trang chủ KiotViet</w:t>
                             </w:r>
@@ -968,27 +942,14 @@
       <w:r>
         <w:t xml:space="preserve">Hình </w:t>
       </w:r>
-      <w:r>
-        <w:fldChar w:fldCharType="begin"/>
-      </w:r>
-      <w:r>
-        <w:instrText xml:space="preserve"> SEQ Hình \* ARABIC </w:instrText>
-      </w:r>
-      <w:r>
-        <w:fldChar w:fldCharType="separate"/>
-      </w:r>
-      <w:r>
-        <w:rPr>
-          <w:noProof/>
-        </w:rPr>
-        <w:t>3</w:t>
-      </w:r>
-      <w:r>
-        <w:rPr>
-          <w:noProof/>
-        </w:rPr>
-        <w:fldChar w:fldCharType="end"/>
-      </w:r>
+      <w:fldSimple w:instr=" SEQ Hình \* ARABIC ">
+        <w:r>
+          <w:rPr>
+            <w:noProof/>
+          </w:rPr>
+          <w:t>3</w:t>
+        </w:r>
+      </w:fldSimple>
       <w:r>
         <w:t>. Giao diện trang chủ PosApp</w:t>
       </w:r>
@@ -1037,10 +998,31 @@
         <w:t xml:space="preserve"> </w:t>
       </w:r>
       <w:r>
-        <w:t>Xây dựng website quản trị admin quản lý hệ thống bao gồm chức năng như quản trị admin, quản lý khách hàng, quản lý cài đặt, thống kê báo cáo. Xây dựng hệ thống quản lý quán café bao gồm website quản lý quán và app mobile (chỉ android) để order món.Với hệ thống quản lý người dùng thực hiện được các chức năng như quản lý của hàng, chuỗi cửa hàng, quản lý khách hàng từ đó phân ra loại khách hàng tùy theo</w:t>
-      </w:r>
-      <w:r>
-        <w:t xml:space="preserve"> mỗi cửa hàng quy định sẽ có các loại khách hàng khác nhau từ đó thẻ thành viên cũng khác nhau, quản lý kho nhập, xuất , kiểm kê nguyên liệu, quản lý thực đơn (danh sách món, danh mục món, thiết lập thực đơn),…</w:t>
+        <w:t>Xây dựng website quản trị admin quản lý hệ thống bao gồm chức năng như quản trị admin, quản lý khách hàng, quản lý cài đặt, thống kê báo cáo. Xây dựng hệ thống quản lý quán café bao gồm website quản lý quán và app mobile (chỉ android) để order món.</w:t>
+      </w:r>
+      <w:r>
+        <w:t xml:space="preserve"> </w:t>
+      </w:r>
+      <w:r>
+        <w:t>Với hệ thống quản lý người dùng thực hiện được các chức năng như quản lý của hàng, chuỗi cửa hàng, quản lý khách</w:t>
+      </w:r>
+      <w:r>
+        <w:t xml:space="preserve"> hàng xem lịch sủ tích điểm sử dụng điểm của khách hàng</w:t>
+      </w:r>
+      <w:r>
+        <w:t>, quản lý kho nhập, xuấ</w:t>
+      </w:r>
+      <w:r>
+        <w:t>t</w:t>
+      </w:r>
+      <w:r>
+        <w:t>, kiểm kê nguyên liệu, quản lý thực đơn (danh sách món, danh mục món, thiết lập thực đơn)</w:t>
+      </w:r>
+      <w:r>
+        <w:t xml:space="preserve"> </w:t>
+      </w:r>
+      <w:r>
+        <w:t>,…</w:t>
       </w:r>
     </w:p>
     <w:p>
@@ -1109,7 +1091,12 @@
         <w:ind w:firstLine="1080"/>
       </w:pPr>
       <w:r>
-        <w:t>Tìm hiểu cách thức hoạt động của mô hình MWC trong Laravel Framework</w:t>
+        <w:t>Tìm hiểu cách thức hoạt động của mô hình MW</w:t>
+      </w:r>
+      <w:bookmarkStart w:id="0" w:name="_GoBack"/>
+      <w:bookmarkEnd w:id="0"/>
+      <w:r>
+        <w:t>C trong Laravel Framework</w:t>
       </w:r>
     </w:p>
     <w:p>
@@ -1601,8 +1588,6 @@
       <w:r>
         <w:t>i cùng là p</w:t>
       </w:r>
-      <w:bookmarkStart w:id="0" w:name="_GoBack"/>
-      <w:bookmarkEnd w:id="0"/>
       <w:r>
         <w:t>hần kết luậ</w:t>
       </w:r>
@@ -3434,7 +3419,7 @@
 </file>
 
 <file path=customXml/itemProps1.xml><?xml version="1.0" encoding="utf-8"?>
-<ds:datastoreItem xmlns:ds="http://schemas.openxmlformats.org/officeDocument/2006/customXml" ds:itemID="{61E666F1-ADEC-46FF-9399-0E38EDE3E80F}">
+<ds:datastoreItem xmlns:ds="http://schemas.openxmlformats.org/officeDocument/2006/customXml" ds:itemID="{DD91C9AC-6D3B-4AB2-B27D-EDC62F7A5D06}">
   <ds:schemaRefs>
     <ds:schemaRef ds:uri="http://schemas.openxmlformats.org/officeDocument/2006/bibliography"/>
   </ds:schemaRefs>

</xml_diff>